<commit_message>
change for app name, screen shots for art_reqs
</commit_message>
<xml_diff>
--- a/documentation/art_reqs.docx
+++ b/documentation/art_reqs.docx
@@ -102,8 +102,6 @@
       <w:r>
         <w:t xml:space="preserve"> (for buttons and listview)</w:t>
       </w:r>
-      <w:bookmarkStart w:id="0" w:name="_GoBack"/>
-      <w:bookmarkEnd w:id="0"/>
     </w:p>
     <w:p>
       <w:pPr>
@@ -153,10 +151,506 @@
         <w:t>Picture</w:t>
       </w:r>
     </w:p>
-    <w:p/>
+    <w:p>
+      <w:r>
+        <w:t>Screenshots:</w:t>
+      </w:r>
+    </w:p>
+    <w:p>
+      <w:pPr>
+        <w:rPr>
+          <w:noProof/>
+        </w:rPr>
+      </w:pPr>
+      <w:r>
+        <w:rPr>
+          <w:noProof/>
+        </w:rPr>
+        <w:drawing>
+          <wp:inline distT="0" distB="0" distL="0" distR="0" wp14:anchorId="2C37DB3B" wp14:editId="75E22B37">
+            <wp:extent cx="4648849" cy="4248743"/>
+            <wp:effectExtent l="0" t="0" r="0" b="0"/>
+            <wp:docPr id="2" name="Picture 2"/>
+            <wp:cNvGraphicFramePr>
+              <a:graphicFrameLocks xmlns:a="http://schemas.openxmlformats.org/drawingml/2006/main" noChangeAspect="1"/>
+            </wp:cNvGraphicFramePr>
+            <a:graphic xmlns:a="http://schemas.openxmlformats.org/drawingml/2006/main">
+              <a:graphicData uri="http://schemas.openxmlformats.org/drawingml/2006/picture">
+                <pic:pic xmlns:pic="http://schemas.openxmlformats.org/drawingml/2006/picture">
+                  <pic:nvPicPr>
+                    <pic:cNvPr id="0" name="1-term.png"/>
+                    <pic:cNvPicPr/>
+                  </pic:nvPicPr>
+                  <pic:blipFill>
+                    <a:blip r:embed="rId7">
+                      <a:extLst>
+                        <a:ext uri="{28A0092B-C50C-407E-A947-70E740481C1C}">
+                          <a14:useLocalDpi xmlns:a14="http://schemas.microsoft.com/office/drawing/2010/main" val="0"/>
+                        </a:ext>
+                      </a:extLst>
+                    </a:blip>
+                    <a:stretch>
+                      <a:fillRect/>
+                    </a:stretch>
+                  </pic:blipFill>
+                  <pic:spPr>
+                    <a:xfrm>
+                      <a:off x="0" y="0"/>
+                      <a:ext cx="4648849" cy="4248743"/>
+                    </a:xfrm>
+                    <a:prstGeom prst="rect">
+                      <a:avLst/>
+                    </a:prstGeom>
+                  </pic:spPr>
+                </pic:pic>
+              </a:graphicData>
+            </a:graphic>
+          </wp:inline>
+        </w:drawing>
+      </w:r>
+    </w:p>
+    <w:p>
+      <w:r>
+        <w:rPr>
+          <w:noProof/>
+        </w:rPr>
+        <w:lastRenderedPageBreak/>
+        <w:drawing>
+          <wp:inline distT="0" distB="0" distL="0" distR="0">
+            <wp:extent cx="4648849" cy="4248743"/>
+            <wp:effectExtent l="0" t="0" r="0" b="0"/>
+            <wp:docPr id="12" name="Picture 12"/>
+            <wp:cNvGraphicFramePr>
+              <a:graphicFrameLocks xmlns:a="http://schemas.openxmlformats.org/drawingml/2006/main" noChangeAspect="1"/>
+            </wp:cNvGraphicFramePr>
+            <a:graphic xmlns:a="http://schemas.openxmlformats.org/drawingml/2006/main">
+              <a:graphicData uri="http://schemas.openxmlformats.org/drawingml/2006/picture">
+                <pic:pic xmlns:pic="http://schemas.openxmlformats.org/drawingml/2006/picture">
+                  <pic:nvPicPr>
+                    <pic:cNvPr id="0" name="2-addcourse.png"/>
+                    <pic:cNvPicPr/>
+                  </pic:nvPicPr>
+                  <pic:blipFill>
+                    <a:blip r:embed="rId8">
+                      <a:extLst>
+                        <a:ext uri="{28A0092B-C50C-407E-A947-70E740481C1C}">
+                          <a14:useLocalDpi xmlns:a14="http://schemas.microsoft.com/office/drawing/2010/main" val="0"/>
+                        </a:ext>
+                      </a:extLst>
+                    </a:blip>
+                    <a:stretch>
+                      <a:fillRect/>
+                    </a:stretch>
+                  </pic:blipFill>
+                  <pic:spPr>
+                    <a:xfrm>
+                      <a:off x="0" y="0"/>
+                      <a:ext cx="4648849" cy="4248743"/>
+                    </a:xfrm>
+                    <a:prstGeom prst="rect">
+                      <a:avLst/>
+                    </a:prstGeom>
+                  </pic:spPr>
+                </pic:pic>
+              </a:graphicData>
+            </a:graphic>
+          </wp:inline>
+        </w:drawing>
+      </w:r>
+    </w:p>
+    <w:p>
+      <w:r>
+        <w:rPr>
+          <w:noProof/>
+        </w:rPr>
+        <w:drawing>
+          <wp:inline distT="0" distB="0" distL="0" distR="0">
+            <wp:extent cx="4648849" cy="4248743"/>
+            <wp:effectExtent l="0" t="0" r="0" b="0"/>
+            <wp:docPr id="13" name="Picture 13"/>
+            <wp:cNvGraphicFramePr>
+              <a:graphicFrameLocks xmlns:a="http://schemas.openxmlformats.org/drawingml/2006/main" noChangeAspect="1"/>
+            </wp:cNvGraphicFramePr>
+            <a:graphic xmlns:a="http://schemas.openxmlformats.org/drawingml/2006/main">
+              <a:graphicData uri="http://schemas.openxmlformats.org/drawingml/2006/picture">
+                <pic:pic xmlns:pic="http://schemas.openxmlformats.org/drawingml/2006/picture">
+                  <pic:nvPicPr>
+                    <pic:cNvPr id="0" name="3-addcoursetime.png"/>
+                    <pic:cNvPicPr/>
+                  </pic:nvPicPr>
+                  <pic:blipFill>
+                    <a:blip r:embed="rId9">
+                      <a:extLst>
+                        <a:ext uri="{28A0092B-C50C-407E-A947-70E740481C1C}">
+                          <a14:useLocalDpi xmlns:a14="http://schemas.microsoft.com/office/drawing/2010/main" val="0"/>
+                        </a:ext>
+                      </a:extLst>
+                    </a:blip>
+                    <a:stretch>
+                      <a:fillRect/>
+                    </a:stretch>
+                  </pic:blipFill>
+                  <pic:spPr>
+                    <a:xfrm>
+                      <a:off x="0" y="0"/>
+                      <a:ext cx="4648849" cy="4248743"/>
+                    </a:xfrm>
+                    <a:prstGeom prst="rect">
+                      <a:avLst/>
+                    </a:prstGeom>
+                  </pic:spPr>
+                </pic:pic>
+              </a:graphicData>
+            </a:graphic>
+          </wp:inline>
+        </w:drawing>
+      </w:r>
+    </w:p>
+    <w:p>
+      <w:r>
+        <w:rPr>
+          <w:noProof/>
+        </w:rPr>
+        <w:lastRenderedPageBreak/>
+        <w:drawing>
+          <wp:inline distT="0" distB="0" distL="0" distR="0">
+            <wp:extent cx="4648849" cy="4248743"/>
+            <wp:effectExtent l="0" t="0" r="0" b="0"/>
+            <wp:docPr id="14" name="Picture 14"/>
+            <wp:cNvGraphicFramePr>
+              <a:graphicFrameLocks xmlns:a="http://schemas.openxmlformats.org/drawingml/2006/main" noChangeAspect="1"/>
+            </wp:cNvGraphicFramePr>
+            <a:graphic xmlns:a="http://schemas.openxmlformats.org/drawingml/2006/main">
+              <a:graphicData uri="http://schemas.openxmlformats.org/drawingml/2006/picture">
+                <pic:pic xmlns:pic="http://schemas.openxmlformats.org/drawingml/2006/picture">
+                  <pic:nvPicPr>
+                    <pic:cNvPr id="0" name="4-addcourse.png"/>
+                    <pic:cNvPicPr/>
+                  </pic:nvPicPr>
+                  <pic:blipFill>
+                    <a:blip r:embed="rId10">
+                      <a:extLst>
+                        <a:ext uri="{28A0092B-C50C-407E-A947-70E740481C1C}">
+                          <a14:useLocalDpi xmlns:a14="http://schemas.microsoft.com/office/drawing/2010/main" val="0"/>
+                        </a:ext>
+                      </a:extLst>
+                    </a:blip>
+                    <a:stretch>
+                      <a:fillRect/>
+                    </a:stretch>
+                  </pic:blipFill>
+                  <pic:spPr>
+                    <a:xfrm>
+                      <a:off x="0" y="0"/>
+                      <a:ext cx="4648849" cy="4248743"/>
+                    </a:xfrm>
+                    <a:prstGeom prst="rect">
+                      <a:avLst/>
+                    </a:prstGeom>
+                  </pic:spPr>
+                </pic:pic>
+              </a:graphicData>
+            </a:graphic>
+          </wp:inline>
+        </w:drawing>
+      </w:r>
+    </w:p>
+    <w:p>
+      <w:r>
+        <w:rPr>
+          <w:noProof/>
+        </w:rPr>
+        <w:drawing>
+          <wp:inline distT="0" distB="0" distL="0" distR="0">
+            <wp:extent cx="4650080" cy="4249868"/>
+            <wp:effectExtent l="0" t="0" r="0" b="0"/>
+            <wp:docPr id="15" name="Picture 15"/>
+            <wp:cNvGraphicFramePr>
+              <a:graphicFrameLocks xmlns:a="http://schemas.openxmlformats.org/drawingml/2006/main" noChangeAspect="1"/>
+            </wp:cNvGraphicFramePr>
+            <a:graphic xmlns:a="http://schemas.openxmlformats.org/drawingml/2006/main">
+              <a:graphicData uri="http://schemas.openxmlformats.org/drawingml/2006/picture">
+                <pic:pic xmlns:pic="http://schemas.openxmlformats.org/drawingml/2006/picture">
+                  <pic:nvPicPr>
+                    <pic:cNvPr id="0" name="5-calendarday.png"/>
+                    <pic:cNvPicPr/>
+                  </pic:nvPicPr>
+                  <pic:blipFill>
+                    <a:blip r:embed="rId11">
+                      <a:extLst>
+                        <a:ext uri="{28A0092B-C50C-407E-A947-70E740481C1C}">
+                          <a14:useLocalDpi xmlns:a14="http://schemas.microsoft.com/office/drawing/2010/main" val="0"/>
+                        </a:ext>
+                      </a:extLst>
+                    </a:blip>
+                    <a:stretch>
+                      <a:fillRect/>
+                    </a:stretch>
+                  </pic:blipFill>
+                  <pic:spPr>
+                    <a:xfrm>
+                      <a:off x="0" y="0"/>
+                      <a:ext cx="4650080" cy="4249868"/>
+                    </a:xfrm>
+                    <a:prstGeom prst="rect">
+                      <a:avLst/>
+                    </a:prstGeom>
+                  </pic:spPr>
+                </pic:pic>
+              </a:graphicData>
+            </a:graphic>
+          </wp:inline>
+        </w:drawing>
+      </w:r>
+    </w:p>
+    <w:p>
+      <w:r>
+        <w:rPr>
+          <w:noProof/>
+        </w:rPr>
+        <w:lastRenderedPageBreak/>
+        <w:drawing>
+          <wp:inline distT="0" distB="0" distL="0" distR="0">
+            <wp:extent cx="4650080" cy="4249868"/>
+            <wp:effectExtent l="0" t="0" r="0" b="0"/>
+            <wp:docPr id="16" name="Picture 16"/>
+            <wp:cNvGraphicFramePr>
+              <a:graphicFrameLocks xmlns:a="http://schemas.openxmlformats.org/drawingml/2006/main" noChangeAspect="1"/>
+            </wp:cNvGraphicFramePr>
+            <a:graphic xmlns:a="http://schemas.openxmlformats.org/drawingml/2006/main">
+              <a:graphicData uri="http://schemas.openxmlformats.org/drawingml/2006/picture">
+                <pic:pic xmlns:pic="http://schemas.openxmlformats.org/drawingml/2006/picture">
+                  <pic:nvPicPr>
+                    <pic:cNvPr id="0" name="6-calendarweek.png"/>
+                    <pic:cNvPicPr/>
+                  </pic:nvPicPr>
+                  <pic:blipFill>
+                    <a:blip r:embed="rId12">
+                      <a:extLst>
+                        <a:ext uri="{28A0092B-C50C-407E-A947-70E740481C1C}">
+                          <a14:useLocalDpi xmlns:a14="http://schemas.microsoft.com/office/drawing/2010/main" val="0"/>
+                        </a:ext>
+                      </a:extLst>
+                    </a:blip>
+                    <a:stretch>
+                      <a:fillRect/>
+                    </a:stretch>
+                  </pic:blipFill>
+                  <pic:spPr>
+                    <a:xfrm>
+                      <a:off x="0" y="0"/>
+                      <a:ext cx="4650080" cy="4249868"/>
+                    </a:xfrm>
+                    <a:prstGeom prst="rect">
+                      <a:avLst/>
+                    </a:prstGeom>
+                  </pic:spPr>
+                </pic:pic>
+              </a:graphicData>
+            </a:graphic>
+          </wp:inline>
+        </w:drawing>
+      </w:r>
+    </w:p>
+    <w:p>
+      <w:r>
+        <w:rPr>
+          <w:noProof/>
+        </w:rPr>
+        <w:drawing>
+          <wp:inline distT="0" distB="0" distL="0" distR="0">
+            <wp:extent cx="4648849" cy="4248743"/>
+            <wp:effectExtent l="0" t="0" r="0" b="0"/>
+            <wp:docPr id="17" name="Picture 17"/>
+            <wp:cNvGraphicFramePr>
+              <a:graphicFrameLocks xmlns:a="http://schemas.openxmlformats.org/drawingml/2006/main" noChangeAspect="1"/>
+            </wp:cNvGraphicFramePr>
+            <a:graphic xmlns:a="http://schemas.openxmlformats.org/drawingml/2006/main">
+              <a:graphicData uri="http://schemas.openxmlformats.org/drawingml/2006/picture">
+                <pic:pic xmlns:pic="http://schemas.openxmlformats.org/drawingml/2006/picture">
+                  <pic:nvPicPr>
+                    <pic:cNvPr id="0" name="7-course.png"/>
+                    <pic:cNvPicPr/>
+                  </pic:nvPicPr>
+                  <pic:blipFill>
+                    <a:blip r:embed="rId13">
+                      <a:extLst>
+                        <a:ext uri="{28A0092B-C50C-407E-A947-70E740481C1C}">
+                          <a14:useLocalDpi xmlns:a14="http://schemas.microsoft.com/office/drawing/2010/main" val="0"/>
+                        </a:ext>
+                      </a:extLst>
+                    </a:blip>
+                    <a:stretch>
+                      <a:fillRect/>
+                    </a:stretch>
+                  </pic:blipFill>
+                  <pic:spPr>
+                    <a:xfrm>
+                      <a:off x="0" y="0"/>
+                      <a:ext cx="4648849" cy="4248743"/>
+                    </a:xfrm>
+                    <a:prstGeom prst="rect">
+                      <a:avLst/>
+                    </a:prstGeom>
+                  </pic:spPr>
+                </pic:pic>
+              </a:graphicData>
+            </a:graphic>
+          </wp:inline>
+        </w:drawing>
+      </w:r>
+    </w:p>
+    <w:p>
+      <w:r>
+        <w:rPr>
+          <w:noProof/>
+        </w:rPr>
+        <w:lastRenderedPageBreak/>
+        <w:drawing>
+          <wp:inline distT="0" distB="0" distL="0" distR="0">
+            <wp:extent cx="4647619" cy="4247619"/>
+            <wp:effectExtent l="0" t="0" r="635" b="635"/>
+            <wp:docPr id="18" name="Picture 18"/>
+            <wp:cNvGraphicFramePr>
+              <a:graphicFrameLocks xmlns:a="http://schemas.openxmlformats.org/drawingml/2006/main" noChangeAspect="1"/>
+            </wp:cNvGraphicFramePr>
+            <a:graphic xmlns:a="http://schemas.openxmlformats.org/drawingml/2006/main">
+              <a:graphicData uri="http://schemas.openxmlformats.org/drawingml/2006/picture">
+                <pic:pic xmlns:pic="http://schemas.openxmlformats.org/drawingml/2006/picture">
+                  <pic:nvPicPr>
+                    <pic:cNvPr id="0" name="8-notes.png"/>
+                    <pic:cNvPicPr/>
+                  </pic:nvPicPr>
+                  <pic:blipFill>
+                    <a:blip r:embed="rId14">
+                      <a:extLst>
+                        <a:ext uri="{28A0092B-C50C-407E-A947-70E740481C1C}">
+                          <a14:useLocalDpi xmlns:a14="http://schemas.microsoft.com/office/drawing/2010/main" val="0"/>
+                        </a:ext>
+                      </a:extLst>
+                    </a:blip>
+                    <a:stretch>
+                      <a:fillRect/>
+                    </a:stretch>
+                  </pic:blipFill>
+                  <pic:spPr>
+                    <a:xfrm>
+                      <a:off x="0" y="0"/>
+                      <a:ext cx="4647619" cy="4247619"/>
+                    </a:xfrm>
+                    <a:prstGeom prst="rect">
+                      <a:avLst/>
+                    </a:prstGeom>
+                  </pic:spPr>
+                </pic:pic>
+              </a:graphicData>
+            </a:graphic>
+          </wp:inline>
+        </w:drawing>
+      </w:r>
+    </w:p>
+    <w:p>
+      <w:r>
+        <w:rPr>
+          <w:noProof/>
+        </w:rPr>
+        <w:drawing>
+          <wp:inline distT="0" distB="0" distL="0" distR="0">
+            <wp:extent cx="4648849" cy="4248743"/>
+            <wp:effectExtent l="0" t="0" r="0" b="0"/>
+            <wp:docPr id="19" name="Picture 19"/>
+            <wp:cNvGraphicFramePr>
+              <a:graphicFrameLocks xmlns:a="http://schemas.openxmlformats.org/drawingml/2006/main" noChangeAspect="1"/>
+            </wp:cNvGraphicFramePr>
+            <a:graphic xmlns:a="http://schemas.openxmlformats.org/drawingml/2006/main">
+              <a:graphicData uri="http://schemas.openxmlformats.org/drawingml/2006/picture">
+                <pic:pic xmlns:pic="http://schemas.openxmlformats.org/drawingml/2006/picture">
+                  <pic:nvPicPr>
+                    <pic:cNvPr id="0" name="9-assignments.png"/>
+                    <pic:cNvPicPr/>
+                  </pic:nvPicPr>
+                  <pic:blipFill>
+                    <a:blip r:embed="rId15">
+                      <a:extLst>
+                        <a:ext uri="{28A0092B-C50C-407E-A947-70E740481C1C}">
+                          <a14:useLocalDpi xmlns:a14="http://schemas.microsoft.com/office/drawing/2010/main" val="0"/>
+                        </a:ext>
+                      </a:extLst>
+                    </a:blip>
+                    <a:stretch>
+                      <a:fillRect/>
+                    </a:stretch>
+                  </pic:blipFill>
+                  <pic:spPr>
+                    <a:xfrm>
+                      <a:off x="0" y="0"/>
+                      <a:ext cx="4648849" cy="4248743"/>
+                    </a:xfrm>
+                    <a:prstGeom prst="rect">
+                      <a:avLst/>
+                    </a:prstGeom>
+                  </pic:spPr>
+                </pic:pic>
+              </a:graphicData>
+            </a:graphic>
+          </wp:inline>
+        </w:drawing>
+      </w:r>
+    </w:p>
+    <w:p>
+      <w:r>
+        <w:rPr>
+          <w:noProof/>
+        </w:rPr>
+        <w:lastRenderedPageBreak/>
+        <w:drawing>
+          <wp:inline distT="0" distB="0" distL="0" distR="0">
+            <wp:extent cx="4648849" cy="4248743"/>
+            <wp:effectExtent l="0" t="0" r="0" b="0"/>
+            <wp:docPr id="20" name="Picture 20"/>
+            <wp:cNvGraphicFramePr>
+              <a:graphicFrameLocks xmlns:a="http://schemas.openxmlformats.org/drawingml/2006/main" noChangeAspect="1"/>
+            </wp:cNvGraphicFramePr>
+            <a:graphic xmlns:a="http://schemas.openxmlformats.org/drawingml/2006/main">
+              <a:graphicData uri="http://schemas.openxmlformats.org/drawingml/2006/picture">
+                <pic:pic xmlns:pic="http://schemas.openxmlformats.org/drawingml/2006/picture">
+                  <pic:nvPicPr>
+                    <pic:cNvPr id="0" name="10-instructor.png"/>
+                    <pic:cNvPicPr/>
+                  </pic:nvPicPr>
+                  <pic:blipFill>
+                    <a:blip r:embed="rId16">
+                      <a:extLst>
+                        <a:ext uri="{28A0092B-C50C-407E-A947-70E740481C1C}">
+                          <a14:useLocalDpi xmlns:a14="http://schemas.microsoft.com/office/drawing/2010/main" val="0"/>
+                        </a:ext>
+                      </a:extLst>
+                    </a:blip>
+                    <a:stretch>
+                      <a:fillRect/>
+                    </a:stretch>
+                  </pic:blipFill>
+                  <pic:spPr>
+                    <a:xfrm>
+                      <a:off x="0" y="0"/>
+                      <a:ext cx="4648849" cy="4248743"/>
+                    </a:xfrm>
+                    <a:prstGeom prst="rect">
+                      <a:avLst/>
+                    </a:prstGeom>
+                  </pic:spPr>
+                </pic:pic>
+              </a:graphicData>
+            </a:graphic>
+          </wp:inline>
+        </w:drawing>
+      </w:r>
+      <w:bookmarkStart w:id="0" w:name="_GoBack"/>
+      <w:bookmarkEnd w:id="0"/>
+    </w:p>
     <w:sectPr>
       <w:pgSz w:w="12240" w:h="15840"/>
-      <w:pgMar w:top="1440" w:right="1440" w:bottom="1440" w:left="1440" w:header="720" w:footer="720" w:gutter="0"/>
+      <w:pgMar w:top="720" w:right="720" w:bottom="720" w:left="720" w:header="720" w:footer="720" w:gutter="0"/>
       <w:cols w:space="720"/>
       <w:docGrid w:linePitch="360"/>
     </w:sectPr>

</xml_diff>